<commit_message>
MOD: se ajustan fechas de entregables de ejercicios de ordenamientos
</commit_message>
<xml_diff>
--- a/material/Tecnicas/Ejercicios/EntregableOrdenamientoArchivos.docx
+++ b/material/Tecnicas/Ejercicios/EntregableOrdenamientoArchivos.docx
@@ -73,7 +73,7 @@
           <w:bCs/>
           <w:lang w:val="es-419"/>
         </w:rPr>
-        <w:t>2</w:t>
+        <w:t>9</w:t>
       </w:r>
       <w:r>
         <w:rPr>
@@ -81,7 +81,7 @@
           <w:bCs/>
           <w:lang w:val="es-419"/>
         </w:rPr>
-        <w:t xml:space="preserve"> de </w:t>
+        <w:t xml:space="preserve"> de mayo del 2020</w:t>
       </w:r>
       <w:r>
         <w:rPr>
@@ -89,67 +89,80 @@
           <w:bCs/>
           <w:lang w:val="es-419"/>
         </w:rPr>
-        <w:t>mayo</w:t>
-      </w:r>
-      <w:r>
+        <w:t xml:space="preserve"> </w:t>
+      </w:r>
+    </w:p>
+    <w:p>
+      <w:pPr>
+        <w:spacing w:after="0"/>
+        <w:jc w:val="center"/>
         <w:rPr>
           <w:b/>
           <w:bCs/>
           <w:lang w:val="es-419"/>
         </w:rPr>
-        <w:t xml:space="preserve"> del 2020</w:t>
-      </w:r>
-    </w:p>
-    <w:p>
-      <w:pPr>
-        <w:spacing w:after="0"/>
-        <w:jc w:val="center"/>
+      </w:pPr>
+      <w:r>
         <w:rPr>
           <w:b/>
           <w:bCs/>
           <w:lang w:val="es-419"/>
         </w:rPr>
-      </w:pPr>
-    </w:p>
-    <w:p>
-      <w:pPr>
-        <w:spacing w:after="0"/>
+        <w:t>Para quienes lo hubieran entregado el 2 de mayo gana 1 décimas extra para el proyecto final</w:t>
+      </w:r>
+      <w:bookmarkStart w:id="0" w:name="_GoBack"/>
+      <w:bookmarkEnd w:id="0"/>
+    </w:p>
+    <w:p>
+      <w:pPr>
+        <w:spacing w:after="0"/>
+        <w:jc w:val="center"/>
         <w:rPr>
           <w:b/>
           <w:bCs/>
           <w:lang w:val="es-419"/>
         </w:rPr>
       </w:pPr>
-      <w:r>
+    </w:p>
+    <w:p>
+      <w:pPr>
+        <w:spacing w:after="0"/>
         <w:rPr>
           <w:b/>
           <w:bCs/>
           <w:lang w:val="es-419"/>
         </w:rPr>
-        <w:t xml:space="preserve">Objetivo: </w:t>
-      </w:r>
-      <w:r>
-        <w:rPr>
-          <w:lang w:val="es-419"/>
-        </w:rPr>
-        <w:t>c</w:t>
-      </w:r>
-      <w:r>
-        <w:rPr>
-          <w:lang w:val="es-419"/>
-        </w:rPr>
-        <w:t>omparar el rendimiento de diferentes algoritmos de ordenamiento</w:t>
-      </w:r>
-    </w:p>
-    <w:p>
-      <w:pPr>
-        <w:spacing w:after="0"/>
-        <w:jc w:val="center"/>
+      </w:pPr>
+      <w:r>
         <w:rPr>
           <w:b/>
           <w:bCs/>
           <w:lang w:val="es-419"/>
         </w:rPr>
+        <w:t xml:space="preserve">Objetivo: </w:t>
+      </w:r>
+      <w:r>
+        <w:rPr>
+          <w:lang w:val="es-419"/>
+        </w:rPr>
+        <w:t>c</w:t>
+      </w:r>
+      <w:r>
+        <w:rPr>
+          <w:lang w:val="es-419"/>
+        </w:rPr>
+        <w:t>omparar el rendimiento de diferentes algoritmos de ordenamiento</w:t>
+      </w:r>
+    </w:p>
+    <w:p>
+      <w:pPr>
+        <w:spacing w:after="0"/>
+        <w:jc w:val="center"/>
+        <w:rPr>
+          <w:b/>
+          <w:bCs/>
+          <w:lang w:val="es-419"/>
+        </w:rPr>
       </w:pPr>
     </w:p>
     <w:p>
@@ -203,21 +216,7 @@
         <w:rPr>
           <w:lang w:val="es-419"/>
         </w:rPr>
-        <w:t xml:space="preserve">(inserción, selección o </w:t>
-      </w:r>
-      <w:proofErr w:type="gramStart"/>
-      <w:r>
-        <w:rPr>
-          <w:lang w:val="es-419"/>
-        </w:rPr>
-        <w:t>burbuja )</w:t>
-      </w:r>
-      <w:proofErr w:type="gramEnd"/>
-      <w:r>
-        <w:rPr>
-          <w:lang w:val="es-419"/>
-        </w:rPr>
-        <w:t xml:space="preserve"> </w:t>
+        <w:t xml:space="preserve">(inserción, selección o burbuja ) </w:t>
       </w:r>
       <w:r>
         <w:rPr>
@@ -311,7 +310,6 @@
           <w:lang w:val="es-419"/>
         </w:rPr>
       </w:pPr>
-      <w:proofErr w:type="gramStart"/>
       <w:r>
         <w:rPr>
           <w:lang w:val="es-419"/>
@@ -336,7 +334,6 @@
         </w:rPr>
         <w:t>y</w:t>
       </w:r>
-      <w:proofErr w:type="gramEnd"/>
       <w:r>
         <w:rPr>
           <w:lang w:val="es-419"/>
@@ -367,13 +364,7 @@
         <w:rPr>
           <w:lang w:val="es-419"/>
         </w:rPr>
-        <w:t xml:space="preserve">l máximo número </w:t>
-      </w:r>
-      <w:r>
-        <w:rPr>
-          <w:lang w:val="es-419"/>
-        </w:rPr>
-        <w:t xml:space="preserve">de </w:t>
+        <w:t xml:space="preserve">l máximo número de </w:t>
       </w:r>
       <w:r>
         <w:rPr>
@@ -385,13 +376,7 @@
         <w:rPr>
           <w:lang w:val="es-419"/>
         </w:rPr>
-        <w:t xml:space="preserve"> obtener los datos en </w:t>
-      </w:r>
-      <w:r>
-        <w:rPr>
-          <w:lang w:val="es-419"/>
-        </w:rPr>
-        <w:t>máximo 1 hora.</w:t>
+        <w:t xml:space="preserve"> obtener los datos en máximo 1 hora.</w:t>
       </w:r>
       <w:r>
         <w:rPr>
@@ -629,21 +614,7 @@
         <w:rPr>
           <w:lang w:val="es-419"/>
         </w:rPr>
-        <w:t xml:space="preserve"> (</w:t>
-      </w:r>
-      <w:proofErr w:type="spellStart"/>
-      <w:r>
-        <w:rPr>
-          <w:lang w:val="es-419"/>
-        </w:rPr>
-        <w:t>if</w:t>
-      </w:r>
-      <w:proofErr w:type="spellEnd"/>
-      <w:r>
-        <w:rPr>
-          <w:lang w:val="es-419"/>
-        </w:rPr>
-        <w:t>)</w:t>
+        <w:t xml:space="preserve"> (if)</w:t>
       </w:r>
       <w:r>
         <w:rPr>
@@ -779,13 +750,7 @@
         <w:rPr>
           <w:lang w:val="es-419"/>
         </w:rPr>
-        <w:t>C</w:t>
-      </w:r>
-      <w:r>
-        <w:rPr>
-          <w:lang w:val="es-419"/>
-        </w:rPr>
-        <w:t xml:space="preserve">ree una infografía en </w:t>
+        <w:t xml:space="preserve">Cree una infografía en </w:t>
       </w:r>
       <w:r>
         <w:rPr>
@@ -797,13 +762,7 @@
         <w:rPr>
           <w:lang w:val="es-419"/>
         </w:rPr>
-        <w:t xml:space="preserve"> que compare y analice</w:t>
-      </w:r>
-      <w:r>
-        <w:rPr>
-          <w:lang w:val="es-419"/>
-        </w:rPr>
-        <w:t xml:space="preserve"> los resultados entre los algor</w:t>
+        <w:t xml:space="preserve"> que compare y analice los resultados entre los algor</w:t>
       </w:r>
       <w:r>
         <w:rPr>
@@ -980,9 +939,9 @@
         <w:rPr>
           <w:lang w:val="es-419"/>
         </w:rPr>
+        <w:lastRenderedPageBreak/>
         <w:t xml:space="preserve">Debe subir en su repositorio en una carpeta que se llame </w:t>
       </w:r>
-      <w:proofErr w:type="spellStart"/>
       <w:r>
         <w:rPr>
           <w:b/>
@@ -991,7 +950,6 @@
         </w:rPr>
         <w:t>ordenamientosArchivos</w:t>
       </w:r>
-      <w:proofErr w:type="spellEnd"/>
       <w:r>
         <w:rPr>
           <w:b/>
@@ -1020,7 +978,6 @@
         <w:rPr>
           <w:lang w:val="es-419"/>
         </w:rPr>
-        <w:lastRenderedPageBreak/>
         <w:t>Archivos con datos de prueba</w:t>
       </w:r>
       <w:r>
@@ -1087,16 +1044,8 @@
         <w:rPr>
           <w:lang w:val="es-419"/>
         </w:rPr>
-        <w:t xml:space="preserve">Infografía en formato </w:t>
-      </w:r>
-      <w:proofErr w:type="spellStart"/>
-      <w:r>
-        <w:rPr>
-          <w:lang w:val="es-419"/>
-        </w:rPr>
-        <w:t>pdf</w:t>
-      </w:r>
-      <w:proofErr w:type="spellEnd"/>
+        <w:t>Infografía en formato pdf</w:t>
+      </w:r>
     </w:p>
     <w:p>
       <w:pPr>
@@ -1107,8 +1056,6 @@
           <w:lang w:val="es-419"/>
         </w:rPr>
       </w:pPr>
-      <w:bookmarkStart w:id="0" w:name="_GoBack"/>
-      <w:bookmarkEnd w:id="0"/>
       <w:r>
         <w:rPr>
           <w:b/>
@@ -1532,6 +1479,7 @@
     <w:lsdException w:name="HTML Sample" w:semiHidden="1" w:unhideWhenUsed="1"/>
     <w:lsdException w:name="HTML Typewriter" w:semiHidden="1" w:unhideWhenUsed="1"/>
     <w:lsdException w:name="HTML Variable" w:semiHidden="1" w:unhideWhenUsed="1"/>
+    <w:lsdException w:name="Normal Table" w:semiHidden="1" w:unhideWhenUsed="1"/>
     <w:lsdException w:name="annotation subject" w:semiHidden="1" w:unhideWhenUsed="1"/>
     <w:lsdException w:name="No List" w:semiHidden="1" w:unhideWhenUsed="1"/>
     <w:lsdException w:name="Outline List 1" w:semiHidden="1" w:unhideWhenUsed="1"/>
@@ -1577,9 +1525,11 @@
     <w:lsdException w:name="Table Subtle 1" w:semiHidden="1" w:unhideWhenUsed="1"/>
     <w:lsdException w:name="Table Subtle 2" w:semiHidden="1" w:unhideWhenUsed="1"/>
     <w:lsdException w:name="Table Web 1" w:semiHidden="1" w:unhideWhenUsed="1"/>
+    <w:lsdException w:name="Table Web 2" w:semiHidden="1" w:unhideWhenUsed="1"/>
     <w:lsdException w:name="Table Web 3" w:semiHidden="1" w:unhideWhenUsed="1"/>
     <w:lsdException w:name="Balloon Text" w:semiHidden="1" w:unhideWhenUsed="1"/>
     <w:lsdException w:name="Table Grid" w:uiPriority="39"/>
+    <w:lsdException w:name="Table Theme" w:semiHidden="1" w:unhideWhenUsed="1"/>
     <w:lsdException w:name="Placeholder Text" w:semiHidden="1"/>
     <w:lsdException w:name="No Spacing" w:uiPriority="1" w:qFormat="1"/>
     <w:lsdException w:name="Light Shading" w:uiPriority="60"/>
@@ -2170,6 +2120,21 @@
 </file>
 
 <file path=customXml/item1.xml><?xml version="1.0" encoding="utf-8"?>
+<p:properties xmlns:p="http://schemas.microsoft.com/office/2006/metadata/properties" xmlns:xsi="http://www.w3.org/2001/XMLSchema-instance" xmlns:pc="http://schemas.microsoft.com/office/infopath/2007/PartnerControls">
+  <documentManagement/>
+</p:properties>
+</file>
+
+<file path=customXml/item2.xml><?xml version="1.0" encoding="utf-8"?>
+<?mso-contentType ?>
+<FormTemplates xmlns="http://schemas.microsoft.com/sharepoint/v3/contenttype/forms">
+  <Display>DocumentLibraryForm</Display>
+  <Edit>DocumentLibraryForm</Edit>
+  <New>DocumentLibraryForm</New>
+</FormTemplates>
+</file>
+
+<file path=customXml/item3.xml><?xml version="1.0" encoding="utf-8"?>
 <ct:contentTypeSchema xmlns:ct="http://schemas.microsoft.com/office/2006/metadata/contentType" xmlns:ma="http://schemas.microsoft.com/office/2006/metadata/properties/metaAttributes" ct:_="" ma:_="" ma:contentTypeName="Document" ma:contentTypeID="0x0101009CC503AE44150446BCF7C4E3F5423A39" ma:contentTypeVersion="13" ma:contentTypeDescription="Create a new document." ma:contentTypeScope="" ma:versionID="e58ce4c573b93837c80373d6362ce550">
   <xsd:schema xmlns:xsd="http://www.w3.org/2001/XMLSchema" xmlns:xs="http://www.w3.org/2001/XMLSchema" xmlns:p="http://schemas.microsoft.com/office/2006/metadata/properties" xmlns:ns3="7a9c2f9c-744e-44ce-b8c5-c94a4ebb47ca" xmlns:ns4="7cfc4164-0316-4449-9596-ae07641acc76" targetNamespace="http://schemas.microsoft.com/office/2006/metadata/properties" ma:root="true" ma:fieldsID="16d5308846876a719476d3057b92b54e" ns3:_="" ns4:_="">
     <xsd:import namespace="7a9c2f9c-744e-44ce-b8c5-c94a4ebb47ca"/>
@@ -2392,22 +2357,24 @@
 </ct:contentTypeSchema>
 </file>
 
-<file path=customXml/item2.xml><?xml version="1.0" encoding="utf-8"?>
-<?mso-contentType ?>
-<FormTemplates xmlns="http://schemas.microsoft.com/sharepoint/v3/contenttype/forms">
-  <Display>DocumentLibraryForm</Display>
-  <Edit>DocumentLibraryForm</Edit>
-  <New>DocumentLibraryForm</New>
-</FormTemplates>
+<file path=customXml/itemProps1.xml><?xml version="1.0" encoding="utf-8"?>
+<ds:datastoreItem xmlns:ds="http://schemas.openxmlformats.org/officeDocument/2006/customXml" ds:itemID="{0BCF5F5E-4680-4295-B6E0-AFBC7243D367}">
+  <ds:schemaRefs>
+    <ds:schemaRef ds:uri="http://schemas.microsoft.com/office/2006/metadata/properties"/>
+    <ds:schemaRef ds:uri="http://schemas.microsoft.com/office/infopath/2007/PartnerControls"/>
+  </ds:schemaRefs>
+</ds:datastoreItem>
 </file>
 
-<file path=customXml/item3.xml><?xml version="1.0" encoding="utf-8"?>
-<p:properties xmlns:p="http://schemas.microsoft.com/office/2006/metadata/properties" xmlns:xsi="http://www.w3.org/2001/XMLSchema-instance" xmlns:pc="http://schemas.microsoft.com/office/infopath/2007/PartnerControls">
-  <documentManagement/>
-</p:properties>
+<file path=customXml/itemProps2.xml><?xml version="1.0" encoding="utf-8"?>
+<ds:datastoreItem xmlns:ds="http://schemas.openxmlformats.org/officeDocument/2006/customXml" ds:itemID="{721562D1-F23B-498E-8E88-44A5C7E1493A}">
+  <ds:schemaRefs>
+    <ds:schemaRef ds:uri="http://schemas.microsoft.com/sharepoint/v3/contenttype/forms"/>
+  </ds:schemaRefs>
+</ds:datastoreItem>
 </file>
 
-<file path=customXml/itemProps1.xml><?xml version="1.0" encoding="utf-8"?>
+<file path=customXml/itemProps3.xml><?xml version="1.0" encoding="utf-8"?>
 <ds:datastoreItem xmlns:ds="http://schemas.openxmlformats.org/officeDocument/2006/customXml" ds:itemID="{A113841A-42E7-4A0A-986E-213A9908A96D}">
   <ds:schemaRefs>
     <ds:schemaRef ds:uri="http://schemas.microsoft.com/office/2006/metadata/contentType"/>
@@ -2424,29 +2391,4 @@
     <ds:schemaRef ds:uri="http://schemas.microsoft.com/internal/obd"/>
   </ds:schemaRefs>
 </ds:datastoreItem>
-</file>
-
-<file path=customXml/itemProps2.xml><?xml version="1.0" encoding="utf-8"?>
-<ds:datastoreItem xmlns:ds="http://schemas.openxmlformats.org/officeDocument/2006/customXml" ds:itemID="{721562D1-F23B-498E-8E88-44A5C7E1493A}">
-  <ds:schemaRefs>
-    <ds:schemaRef ds:uri="http://schemas.microsoft.com/sharepoint/v3/contenttype/forms"/>
-  </ds:schemaRefs>
-</ds:datastoreItem>
-</file>
-
-<file path=customXml/itemProps3.xml><?xml version="1.0" encoding="utf-8"?>
-<ds:datastoreItem xmlns:ds="http://schemas.openxmlformats.org/officeDocument/2006/customXml" ds:itemID="{0BCF5F5E-4680-4295-B6E0-AFBC7243D367}">
-  <ds:schemaRefs>
-    <ds:schemaRef ds:uri="http://schemas.microsoft.com/office/2006/metadata/properties"/>
-    <ds:schemaRef ds:uri="http://purl.org/dc/dcmitype/"/>
-    <ds:schemaRef ds:uri="7cfc4164-0316-4449-9596-ae07641acc76"/>
-    <ds:schemaRef ds:uri="7a9c2f9c-744e-44ce-b8c5-c94a4ebb47ca"/>
-    <ds:schemaRef ds:uri="http://www.w3.org/XML/1998/namespace"/>
-    <ds:schemaRef ds:uri="http://purl.org/dc/terms/"/>
-    <ds:schemaRef ds:uri="http://schemas.microsoft.com/office/2006/documentManagement/types"/>
-    <ds:schemaRef ds:uri="http://purl.org/dc/elements/1.1/"/>
-    <ds:schemaRef ds:uri="http://schemas.microsoft.com/office/infopath/2007/PartnerControls"/>
-    <ds:schemaRef ds:uri="http://schemas.openxmlformats.org/package/2006/metadata/core-properties"/>
-  </ds:schemaRefs>
-</ds:datastoreItem>
 </file>
</xml_diff>